<commit_message>
Added Alpha3 to B
</commit_message>
<xml_diff>
--- a/lp/bkr/b.docx
+++ b/lp/bkr/b.docx
@@ -24,16 +24,110 @@
     </w:p>
     <w:p>
       <w:pPr>
+        <w:rPr>
+          <w:lang w:val="uk-UA"/>
+        </w:rPr>
+      </w:pPr>
+      <w:r>
+        <w:rPr>
+          <w:lang w:val="uk-UA"/>
+        </w:rPr>
+        <w:t>У бакалаврській кваліфікаційній роботі описано</w:t>
+      </w:r>
+      <w:r>
+        <w:rPr>
+          <w:lang w:val="uk-UA"/>
+        </w:rPr>
+        <w:t xml:space="preserve"> процес аналізу, проектування і розробки рішення для дослідження проблеми</w:t>
+      </w:r>
+      <w:r>
+        <w:t xml:space="preserve"> </w:t>
+      </w:r>
+      <w:r>
+        <w:rPr>
+          <w:lang w:val="uk-UA"/>
+        </w:rPr>
+        <w:t>візуального керування графічними об’єктами для інтерфейсів загального користування на основі кінетичних інтерфейсів.</w:t>
+      </w:r>
+      <w:r>
+        <w:rPr>
+          <w:lang w:val="uk-UA"/>
+        </w:rPr>
+        <w:t xml:space="preserve"> В</w:t>
+      </w:r>
+      <w:r>
+        <w:rPr>
+          <w:lang w:val="uk-UA"/>
+        </w:rPr>
+        <w:t xml:space="preserve"> результаті виконання роботи </w:t>
+      </w:r>
+      <w:r>
+        <w:rPr>
+          <w:lang w:val="uk-UA"/>
+        </w:rPr>
+        <w:t>було розроблено рішення яке підтвердж</w:t>
+      </w:r>
+      <w:r>
+        <w:rPr>
+          <w:lang w:val="uk-UA"/>
+        </w:rPr>
+        <w:t>ує основні гіпотези роботи. Було проведено реалістичне моделювання експлуатації, а також пілотне впровадження що дало вичерпні характеристики рішення.</w:t>
+      </w:r>
+    </w:p>
+    <w:p>
+      <w:pPr>
         <w:pStyle w:val="1"/>
         <w:numPr>
           <w:ilvl w:val="0"/>
           <w:numId w:val="0"/>
         </w:numPr>
-        <w:rPr>
-          <w:lang w:val="uk-UA"/>
-        </w:rPr>
-      </w:pPr>
-      <w:bookmarkStart w:id="1" w:name="_Toc454143068"/>
+        <w:ind w:left="432" w:hanging="432"/>
+      </w:pPr>
+      <w:r>
+        <w:lastRenderedPageBreak/>
+        <w:t>Abstract</w:t>
+      </w:r>
+    </w:p>
+    <w:p>
+      <w:r>
+        <w:t>The aim of this bachelor qualification</w:t>
+      </w:r>
+      <w:r>
+        <w:t xml:space="preserve"> thesis</w:t>
+      </w:r>
+      <w:r>
+        <w:t xml:space="preserve"> is to analyze, design and develop solution to the problem of user interaction system using gesture recognition for the general purpose user environments on the top of the kinetic user interfaces. The solution proves main </w:t>
+      </w:r>
+      <w:r>
+        <w:t>hypothesis</w:t>
+      </w:r>
+      <w:r>
+        <w:t xml:space="preserve">. The results of the work are realistic modeling of the usage and then pilot deployment to the real environment which produced </w:t>
+      </w:r>
+      <w:r>
+        <w:t xml:space="preserve">data and </w:t>
+      </w:r>
+      <w:r>
+        <w:t>statistics for further investigation</w:t>
+      </w:r>
+      <w:bookmarkStart w:id="1" w:name="_GoBack"/>
+      <w:bookmarkEnd w:id="1"/>
+      <w:r>
+        <w:t>.</w:t>
+      </w:r>
+    </w:p>
+    <w:p>
+      <w:pPr>
+        <w:pStyle w:val="1"/>
+        <w:numPr>
+          <w:ilvl w:val="0"/>
+          <w:numId w:val="0"/>
+        </w:numPr>
+        <w:rPr>
+          <w:lang w:val="uk-UA"/>
+        </w:rPr>
+      </w:pPr>
+      <w:bookmarkStart w:id="2" w:name="_Toc454143068"/>
       <w:r>
         <w:rPr>
           <w:lang w:val="uk-UA"/>
@@ -41,7 +135,7 @@
         <w:lastRenderedPageBreak/>
         <w:t>Зміст</w:t>
       </w:r>
-      <w:bookmarkEnd w:id="1"/>
+      <w:bookmarkEnd w:id="2"/>
     </w:p>
     <w:p>
       <w:pPr>
@@ -71,8 +165,6 @@
         </w:rPr>
         <w:fldChar w:fldCharType="separate"/>
       </w:r>
-      <w:bookmarkStart w:id="2" w:name="_GoBack"/>
-      <w:bookmarkEnd w:id="2"/>
       <w:r>
         <w:rPr>
           <w:noProof/>
@@ -2848,11 +2940,17 @@
         <w:rPr>
           <w:rStyle w:val="af3"/>
         </w:rPr>
-        <w:t>Natural User Interface (NUI)</w:t>
+        <w:t>NUI</w:t>
       </w:r>
       <w:r>
         <w:rPr>
           <w:rStyle w:val="af3"/>
+        </w:rPr>
+        <w:t xml:space="preserve"> - Natural User Interface</w:t>
+      </w:r>
+      <w:r>
+        <w:rPr>
+          <w:rStyle w:val="af3"/>
           <w:lang w:val="uk-UA"/>
         </w:rPr>
         <w:t xml:space="preserve"> </w:t>
@@ -2936,6 +3034,12 @@
         <w:rPr>
           <w:rStyle w:val="af3"/>
         </w:rPr>
+        <w:t xml:space="preserve">ID - </w:t>
+      </w:r>
+      <w:r>
+        <w:rPr>
+          <w:rStyle w:val="af3"/>
+        </w:rPr>
         <w:t>Інтерактивний дизайн</w:t>
       </w:r>
       <w:r>
@@ -2962,6 +3066,12 @@
         <w:rPr>
           <w:rStyle w:val="af3"/>
         </w:rPr>
+        <w:t xml:space="preserve">RX - </w:t>
+      </w:r>
+      <w:r>
+        <w:rPr>
+          <w:rStyle w:val="af3"/>
+        </w:rPr>
         <w:t>Реактивне програмування</w:t>
       </w:r>
       <w:r>
@@ -3063,25 +3173,122 @@
       </w:r>
     </w:p>
     <w:p>
-      <w:pPr>
-        <w:spacing w:before="0" w:after="0"/>
-        <w:rPr>
-          <w:lang w:val="uk-UA"/>
-        </w:rPr>
-      </w:pPr>
-    </w:p>
-    <w:p>
-      <w:pPr>
-        <w:spacing w:before="0" w:after="0"/>
-      </w:pPr>
-    </w:p>
-    <w:p>
-      <w:pPr>
-        <w:spacing w:before="0" w:after="0"/>
-        <w:rPr>
-          <w:lang w:val="uk-UA"/>
-        </w:rPr>
-      </w:pPr>
+      <w:r>
+        <w:rPr>
+          <w:rStyle w:val="af3"/>
+        </w:rPr>
+        <w:t>HTML</w:t>
+      </w:r>
+      <w:r>
+        <w:rPr>
+          <w:rStyle w:val="af3"/>
+        </w:rPr>
+        <w:t xml:space="preserve"> </w:t>
+      </w:r>
+      <w:r>
+        <w:rPr>
+          <w:lang w:val="uk-UA"/>
+        </w:rPr>
+        <w:t>–</w:t>
+      </w:r>
+      <w:r>
+        <w:t xml:space="preserve"> </w:t>
+      </w:r>
+      <w:r>
+        <w:t xml:space="preserve">HyperText Markup Language, </w:t>
+      </w:r>
+      <w:r>
+        <w:t>мова розмітки гіпертексту</w:t>
+      </w:r>
+    </w:p>
+    <w:p>
+      <w:r>
+        <w:rPr>
+          <w:rStyle w:val="af3"/>
+        </w:rPr>
+        <w:t>CSS</w:t>
+      </w:r>
+      <w:r>
+        <w:rPr>
+          <w:rStyle w:val="af3"/>
+        </w:rPr>
+        <w:t xml:space="preserve"> </w:t>
+      </w:r>
+      <w:r>
+        <w:rPr>
+          <w:lang w:val="uk-UA"/>
+        </w:rPr>
+        <w:t>–</w:t>
+      </w:r>
+      <w:r>
+        <w:t xml:space="preserve"> </w:t>
+      </w:r>
+      <w:r>
+        <w:t xml:space="preserve">Cascading Style </w:t>
+      </w:r>
+      <w:r>
+        <w:t>Sheets, каскадні таблиці стилів</w:t>
+      </w:r>
+    </w:p>
+    <w:p>
+      <w:r>
+        <w:rPr>
+          <w:rStyle w:val="af3"/>
+        </w:rPr>
+        <w:t>SDK</w:t>
+      </w:r>
+      <w:r>
+        <w:rPr>
+          <w:rStyle w:val="af3"/>
+        </w:rPr>
+        <w:t xml:space="preserve"> </w:t>
+      </w:r>
+      <w:r>
+        <w:rPr>
+          <w:lang w:val="uk-UA"/>
+        </w:rPr>
+        <w:t>–</w:t>
+      </w:r>
+      <w:r>
+        <w:t xml:space="preserve"> </w:t>
+      </w:r>
+      <w:r>
+        <w:t>Software Developm</w:t>
+      </w:r>
+      <w:r>
+        <w:t>ent Kit, засоби для розробки ПО</w:t>
+      </w:r>
+    </w:p>
+    <w:p>
+      <w:r>
+        <w:rPr>
+          <w:rStyle w:val="af3"/>
+        </w:rPr>
+        <w:t>UML</w:t>
+      </w:r>
+      <w:r>
+        <w:rPr>
+          <w:rStyle w:val="af3"/>
+        </w:rPr>
+        <w:t xml:space="preserve"> </w:t>
+      </w:r>
+      <w:r>
+        <w:rPr>
+          <w:lang w:val="uk-UA"/>
+        </w:rPr>
+        <w:t>–</w:t>
+      </w:r>
+      <w:r>
+        <w:t xml:space="preserve"> </w:t>
+      </w:r>
+      <w:r>
+        <w:rPr>
+          <w:rStyle w:val="af3"/>
+          <w:i w:val="0"/>
+          <w:szCs w:val="28"/>
+        </w:rPr>
+        <w:t>Unified Modeling Language – уніфікована мова моделювання</w:t>
+      </w:r>
     </w:p>
     <w:p>
       <w:pPr>
@@ -3775,13 +3982,7 @@
         <w:rPr>
           <w:lang w:val="uk-UA"/>
         </w:rPr>
-        <w:t>візуального керування графічними об’єктами для інтерфейсів загального користування</w:t>
-      </w:r>
-      <w:r>
-        <w:rPr>
-          <w:lang w:val="uk-UA"/>
-        </w:rPr>
-        <w:t xml:space="preserve"> на основі кінетичних інтерфейсів і</w:t>
+        <w:t>візуального керування графічними об’єктами для інтерфейсів загального користування на основі кінетичних інтерфейсів і</w:t>
       </w:r>
       <w:r>
         <w:rPr>
@@ -3885,16 +4086,7 @@
           <w:color w:val="000000"/>
           <w:szCs w:val="28"/>
         </w:rPr>
-        <w:t>Науково-технічою</w:t>
-      </w:r>
-      <w:r>
-        <w:rPr>
-          <w:b/>
-          <w:bCs/>
-          <w:color w:val="000000"/>
-          <w:szCs w:val="28"/>
-        </w:rPr>
-        <w:t xml:space="preserve"> новизною</w:t>
+        <w:t>Науково-технічою новизною</w:t>
       </w:r>
       <w:r>
         <w:rPr>
@@ -4214,6 +4406,33 @@
         </w:rPr>
         <w:t>аналізує і обирає технічні рішення, розробляються конкретні алгоритми, тощо.</w:t>
       </w:r>
+      <w:r>
+        <w:rPr>
+          <w:rFonts w:eastAsiaTheme="minorEastAsia"/>
+          <w:color w:val="000000"/>
+          <w:szCs w:val="28"/>
+          <w:lang w:val="uk-UA" w:eastAsia="uk-UA"/>
+        </w:rPr>
+        <w:t xml:space="preserve"> Використовуються </w:t>
+      </w:r>
+      <w:r>
+        <w:rPr>
+          <w:rFonts w:eastAsiaTheme="minorEastAsia"/>
+          <w:color w:val="000000"/>
+          <w:szCs w:val="28"/>
+          <w:lang w:eastAsia="uk-UA"/>
+        </w:rPr>
+        <w:t xml:space="preserve">UML </w:t>
+      </w:r>
+      <w:r>
+        <w:rPr>
+          <w:rFonts w:eastAsiaTheme="minorEastAsia"/>
+          <w:color w:val="000000"/>
+          <w:szCs w:val="28"/>
+          <w:lang w:val="uk-UA" w:eastAsia="uk-UA"/>
+        </w:rPr>
+        <w:t>та структурні діаграми.</w:t>
+      </w:r>
     </w:p>
     <w:p>
       <w:pPr>
@@ -4393,15 +4612,6 @@
           <w:color w:val="000000"/>
           <w:szCs w:val="28"/>
           <w:lang w:val="uk-UA" w:eastAsia="uk-UA"/>
-        </w:rPr>
-      </w:pPr>
-    </w:p>
-    <w:p>
-      <w:pPr>
-        <w:spacing w:before="0" w:after="0"/>
-        <w:jc w:val="both"/>
-        <w:rPr>
-          <w:lang w:val="uk-UA"/>
         </w:rPr>
       </w:pPr>
     </w:p>
@@ -12764,6 +12974,14 @@
           <w:lang w:val="uk-UA"/>
         </w:rPr>
       </w:pPr>
+    </w:p>
+    <w:p>
+      <w:pPr>
+        <w:spacing w:before="0" w:after="0"/>
+        <w:rPr>
+          <w:lang w:val="uk-UA"/>
+        </w:rPr>
+      </w:pPr>
       <w:r>
         <w:rPr>
           <w:lang w:val="uk-UA"/>
@@ -12840,6 +13058,7 @@
         <w:rPr>
           <w:lang w:val="uk-UA"/>
         </w:rPr>
+        <w:lastRenderedPageBreak/>
         <w:t xml:space="preserve">У якості давача жестів було обрано </w:t>
       </w:r>
       <w:r>
@@ -12851,7 +13070,6 @@
         <w:rPr>
           <w:lang w:val="uk-UA"/>
         </w:rPr>
-        <w:lastRenderedPageBreak/>
         <w:t xml:space="preserve">Бібліотека виявлення жестів -  </w:t>
       </w:r>
       <w:r>
@@ -12950,7 +13168,13 @@
         <w:rPr>
           <w:lang w:val="uk-UA"/>
         </w:rPr>
-        <w:t>Було розроблено концепцію інсталяції.</w:t>
+        <w:t xml:space="preserve">Було розроблено концепцію </w:t>
+      </w:r>
+      <w:r>
+        <w:rPr>
+          <w:lang w:val="uk-UA"/>
+        </w:rPr>
+        <w:t>фізичної інсталяції доступної для користувачів. Фізична інсталяція розрахована на розгортання в публічному середовищі.</w:t>
       </w:r>
     </w:p>
     <w:p>
@@ -13918,9 +14142,6 @@
     <w:p>
       <w:pPr>
         <w:spacing w:before="0" w:after="0"/>
-        <w:rPr>
-          <w:lang w:val="uk-UA"/>
-        </w:rPr>
       </w:pPr>
       <w:r>
         <w:rPr>
@@ -13955,6 +14176,52 @@
       <w:r>
         <w:t xml:space="preserve"> </w:t>
       </w:r>
+    </w:p>
+    <w:p>
+      <w:pPr>
+        <w:spacing w:before="0" w:after="0"/>
+        <w:rPr>
+          <w:lang w:val="uk-UA"/>
+        </w:rPr>
+      </w:pPr>
+      <w:r>
+        <w:t>HTML5</w:t>
+      </w:r>
+      <w:r>
+        <w:rPr>
+          <w:lang w:val="uk-UA"/>
+        </w:rPr>
+        <w:t xml:space="preserve">, </w:t>
+      </w:r>
+      <w:r>
+        <w:t>JavaScript</w:t>
+      </w:r>
+      <w:r>
+        <w:t xml:space="preserve"> </w:t>
+      </w:r>
+      <w:r>
+        <w:rPr>
+          <w:lang w:val="uk-UA"/>
+        </w:rPr>
+        <w:t xml:space="preserve">і </w:t>
+      </w:r>
+      <w:r>
+        <w:t xml:space="preserve">CSS </w:t>
+      </w:r>
+      <w:r>
+        <w:rPr>
+          <w:lang w:val="uk-UA"/>
+        </w:rPr>
+        <w:t>дали можливість розробити сучасний інтерфейс з активним використанням анімації.</w:t>
+      </w:r>
+    </w:p>
+    <w:p>
+      <w:pPr>
+        <w:spacing w:before="0" w:after="0"/>
+        <w:rPr>
+          <w:lang w:val="uk-UA"/>
+        </w:rPr>
+      </w:pPr>
     </w:p>
     <w:p>
       <w:pPr>
@@ -16674,6 +16941,14 @@
           <w:lang w:val="uk-UA"/>
         </w:rPr>
       </w:pPr>
+    </w:p>
+    <w:p>
+      <w:pPr>
+        <w:spacing w:before="0" w:after="0"/>
+        <w:rPr>
+          <w:lang w:val="uk-UA"/>
+        </w:rPr>
+      </w:pPr>
       <w:r>
         <w:rPr>
           <w:lang w:val="uk-UA"/>
@@ -16891,6 +17166,7 @@
           <w:rStyle w:val="af3"/>
           <w:lang w:val="uk-UA"/>
         </w:rPr>
+        <w:lastRenderedPageBreak/>
         <w:t>InteractionStreamEmitter</w:t>
       </w:r>
       <w:r>
@@ -16924,7 +17200,6 @@
           <w:rStyle w:val="af3"/>
           <w:lang w:val="uk-UA"/>
         </w:rPr>
-        <w:lastRenderedPageBreak/>
         <w:t>LikeGestureEmitter</w:t>
       </w:r>
       <w:r>
@@ -26393,16 +26668,131 @@
     </w:p>
     <w:p>
       <w:pPr>
-        <w:rPr>
-          <w:lang w:val="uk-UA"/>
-        </w:rPr>
-      </w:pPr>
+        <w:spacing w:before="0" w:after="0"/>
+        <w:jc w:val="both"/>
+        <w:rPr>
+          <w:lang w:val="uk-UA"/>
+        </w:rPr>
+      </w:pPr>
+      <w:r>
+        <w:rPr>
+          <w:lang w:val="uk-UA"/>
+        </w:rPr>
+        <w:t>На основі рішення було опубліковано декілька статей які описують загальні підходи.</w:t>
+      </w:r>
+    </w:p>
+    <w:p>
+      <w:pPr>
+        <w:spacing w:before="0" w:after="0"/>
+        <w:jc w:val="both"/>
+        <w:rPr>
+          <w:rStyle w:val="a8"/>
+        </w:rPr>
+      </w:pPr>
+      <w:r>
+        <w:rPr>
+          <w:lang w:val="uk-UA"/>
+        </w:rPr>
+        <w:t>How we Made a Killer Behance Portfolio Review with Microsoft Kinect</w:t>
+      </w:r>
+      <w:r>
+        <w:rPr>
+          <w:lang w:val="uk-UA"/>
+        </w:rPr>
+        <w:t xml:space="preserve"> - </w:t>
+      </w:r>
       <w:r>
         <w:rPr>
           <w:lang w:val="uk-UA"/>
         </w:rPr>
         <w:t xml:space="preserve"> </w:t>
       </w:r>
+      <w:hyperlink r:id="rId30" w:history="1">
+        <w:r>
+          <w:rPr>
+            <w:rStyle w:val="a8"/>
+          </w:rPr>
+          <w:t>http://elekslabs.com/2015/03/how-we-made-a-killer-</w:t>
+        </w:r>
+        <w:r>
+          <w:rPr>
+            <w:rStyle w:val="a8"/>
+          </w:rPr>
+          <w:t>b</w:t>
+        </w:r>
+        <w:r>
+          <w:rPr>
+            <w:rStyle w:val="a8"/>
+          </w:rPr>
+          <w:t>ehance-portfolio-review-with-microsoft-kinect.html</w:t>
+        </w:r>
+      </w:hyperlink>
+    </w:p>
+    <w:p>
+      <w:pPr>
+        <w:spacing w:before="0" w:after="0"/>
+        <w:jc w:val="both"/>
+      </w:pPr>
+      <w:r>
+        <w:t>Touch-Free Interactions as an Innovative Approach to Audience Engagement</w:t>
+      </w:r>
+      <w:r>
+        <w:rPr>
+          <w:lang w:val="uk-UA"/>
+        </w:rPr>
+        <w:t xml:space="preserve"> - </w:t>
+      </w:r>
+      <w:hyperlink r:id="rId31" w:history="1">
+        <w:r>
+          <w:rPr>
+            <w:rStyle w:val="a8"/>
+          </w:rPr>
+          <w:t>https://uxmag.com/articles/touch-free-interactions-as-an-innovative-approach-to-audience-engagement</w:t>
+        </w:r>
+      </w:hyperlink>
+    </w:p>
+    <w:p>
+      <w:pPr>
+        <w:spacing w:before="0" w:after="0"/>
+        <w:jc w:val="both"/>
+        <w:rPr>
+          <w:lang w:val="uk-UA"/>
+        </w:rPr>
+      </w:pPr>
+      <w:r>
+        <w:t>Behance Portfolio Review Kinect Installation</w:t>
+      </w:r>
+      <w:r>
+        <w:rPr>
+          <w:lang w:val="uk-UA"/>
+        </w:rPr>
+        <w:t xml:space="preserve"> - </w:t>
+      </w:r>
+      <w:hyperlink r:id="rId32" w:history="1">
+        <w:r>
+          <w:rPr>
+            <w:rStyle w:val="a8"/>
+            <w:lang w:val="uk-UA"/>
+          </w:rPr>
+          <w:t>https://www.behance.net/gallery/22512541/behance-portfolio-review-kinect-installation</w:t>
+        </w:r>
+      </w:hyperlink>
+    </w:p>
+    <w:p>
+      <w:pPr>
+        <w:spacing w:before="0" w:after="0"/>
+        <w:jc w:val="both"/>
+        <w:rPr>
+          <w:lang w:val="uk-UA"/>
+        </w:rPr>
+      </w:pPr>
+    </w:p>
+    <w:p>
+      <w:pPr>
+        <w:rPr>
+          <w:lang w:val="uk-UA"/>
+        </w:rPr>
+      </w:pPr>
     </w:p>
     <w:p>
       <w:pPr>
@@ -26427,40 +26817,99 @@
     </w:p>
     <w:p>
       <w:pPr>
+        <w:pStyle w:val="a7"/>
+        <w:numPr>
+          <w:ilvl w:val="0"/>
+          <w:numId w:val="3"/>
+        </w:numPr>
         <w:spacing w:before="0" w:after="0"/>
-        <w:rPr>
-          <w:lang w:val="uk-UA"/>
-        </w:rPr>
-      </w:pPr>
+        <w:ind w:left="450"/>
+        <w:rPr>
+          <w:lang w:val="uk-UA"/>
+        </w:rPr>
+      </w:pPr>
+      <w:r>
+        <w:rPr>
+          <w:lang w:val="uk-UA"/>
+        </w:rPr>
+        <w:t xml:space="preserve">E. R. Davies. </w:t>
+      </w:r>
       <w:r>
         <w:rPr>
           <w:lang w:val="uk-UA"/>
         </w:rPr>
         <w:t>Computer and Machine Vision, Fourth Edition: Theory, Algorithms, Practicalities</w:t>
       </w:r>
-    </w:p>
-    <w:p>
-      <w:pPr>
+      <w:r>
+        <w:rPr>
+          <w:lang w:val="uk-UA"/>
+        </w:rPr>
+        <w:t>.</w:t>
+      </w:r>
+      <w:r>
+        <w:rPr>
+          <w:lang w:val="uk-UA"/>
+        </w:rPr>
+        <w:t xml:space="preserve"> Academic Press; 4 edition, 2012</w:t>
+      </w:r>
+    </w:p>
+    <w:p>
+      <w:pPr>
+        <w:pStyle w:val="a7"/>
+        <w:numPr>
+          <w:ilvl w:val="0"/>
+          <w:numId w:val="3"/>
+        </w:numPr>
         <w:spacing w:before="0" w:after="0"/>
-        <w:rPr>
-          <w:lang w:val="uk-UA"/>
-        </w:rPr>
-      </w:pPr>
+        <w:ind w:left="450"/>
+      </w:pPr>
+      <w:r>
+        <w:t xml:space="preserve">Adrian Rosebrok. </w:t>
+      </w:r>
       <w:r>
         <w:rPr>
           <w:lang w:val="uk-UA"/>
         </w:rPr>
         <w:t>Practical Python and OpenCV + Case Studies</w:t>
       </w:r>
-    </w:p>
-    <w:p>
-      <w:pPr>
+      <w:r>
+        <w:t>. 2015</w:t>
+      </w:r>
+    </w:p>
+    <w:p>
+      <w:pPr>
+        <w:pStyle w:val="a7"/>
+        <w:numPr>
+          <w:ilvl w:val="0"/>
+          <w:numId w:val="3"/>
+        </w:numPr>
         <w:spacing w:before="0" w:after="0"/>
-        <w:rPr>
-          <w:lang w:val="uk-UA"/>
-        </w:rPr>
-      </w:pPr>
-      <w:hyperlink r:id="rId30" w:history="1">
+        <w:ind w:left="450"/>
+      </w:pPr>
+      <w:r>
+        <w:t>Cormen, Thomas. Introduction to Algorithms. The MIT Press, 2009</w:t>
+      </w:r>
+    </w:p>
+    <w:p>
+      <w:pPr>
+        <w:pStyle w:val="a7"/>
+        <w:numPr>
+          <w:ilvl w:val="0"/>
+          <w:numId w:val="3"/>
+        </w:numPr>
+        <w:spacing w:before="0" w:after="0"/>
+        <w:ind w:left="450"/>
+      </w:pPr>
+      <w:r>
+        <w:rPr>
+          <w:lang w:val="en"/>
+        </w:rPr>
+        <w:t>Natural user interface</w:t>
+      </w:r>
+      <w:r>
+        <w:t xml:space="preserve"> [Електронний ресурс] : [Веб-сайт]. Режим доступу: </w:t>
+      </w:r>
+      <w:hyperlink r:id="rId33" w:history="1">
         <w:r>
           <w:rPr>
             <w:rStyle w:val="a8"/>
@@ -26469,69 +26918,139 @@
           <w:t>https://en.wikipedia.org/wiki/Natural_user_interface</w:t>
         </w:r>
       </w:hyperlink>
-    </w:p>
-    <w:p>
-      <w:pPr>
-        <w:spacing w:before="0" w:after="0"/>
-        <w:rPr>
-          <w:lang w:val="uk-UA"/>
-        </w:rPr>
-      </w:pPr>
-      <w:hyperlink r:id="rId31" w:history="1">
-        <w:r>
-          <w:rPr>
-            <w:rStyle w:val="a8"/>
-            <w:lang w:val="uk-UA"/>
-          </w:rPr>
-          <w:t>https://en.wikipedia.org/wiki/Technology_adoption_life_cycle</w:t>
-        </w:r>
-      </w:hyperlink>
-    </w:p>
-    <w:p>
-      <w:pPr>
-        <w:spacing w:before="0" w:after="0"/>
-        <w:rPr>
-          <w:lang w:val="uk-UA"/>
-        </w:rPr>
-      </w:pPr>
-    </w:p>
-    <w:p>
-      <w:pPr>
-        <w:pStyle w:val="1"/>
+      <w:r>
+        <w:rPr>
+          <w:rStyle w:val="a8"/>
+        </w:rPr>
+        <w:t xml:space="preserve"> </w:t>
+      </w:r>
+      <w:r>
+        <w:t>(дата звернення 06.02.2016)</w:t>
+      </w:r>
+    </w:p>
+    <w:p>
+      <w:pPr>
+        <w:pStyle w:val="a7"/>
         <w:numPr>
           <w:ilvl w:val="0"/>
-          <w:numId w:val="0"/>
+          <w:numId w:val="3"/>
         </w:numPr>
-        <w:rPr>
-          <w:lang w:val="uk-UA"/>
-        </w:rPr>
-      </w:pPr>
-      <w:bookmarkStart w:id="39" w:name="_Toc454143101"/>
-      <w:r>
-        <w:rPr>
-          <w:lang w:val="uk-UA"/>
-        </w:rPr>
-        <w:lastRenderedPageBreak/>
-        <w:t>Додатки</w:t>
-      </w:r>
-      <w:bookmarkEnd w:id="39"/>
-    </w:p>
-    <w:p>
-      <w:pPr>
-        <w:spacing w:before="0" w:after="0"/>
-      </w:pPr>
-      <w:hyperlink r:id="rId32" w:history="1">
+        <w:ind w:left="450"/>
+      </w:pPr>
+      <w:r>
+        <w:rPr>
+          <w:lang w:val="en"/>
+        </w:rPr>
+        <w:t>Kinect for Windows SDK</w:t>
+      </w:r>
+      <w:r>
+        <w:t xml:space="preserve"> </w:t>
+      </w:r>
+      <w:r>
+        <w:t xml:space="preserve">[Електронний ресурс] : [Веб-сайт]. Режим доступу: </w:t>
+      </w:r>
+      <w:hyperlink r:id="rId34" w:history="1">
         <w:r>
           <w:rPr>
             <w:rStyle w:val="a8"/>
           </w:rPr>
-          <w:t>http://elekslabs.com/2015/03/how-we-made-a-killer-behance-portfolio-review-with-microsoft-kinect.html</w:t>
+          <w:t>https://msdn.microsoft.com/en-us/library/dn799271.aspx</w:t>
         </w:r>
       </w:hyperlink>
+      <w:r>
+        <w:t xml:space="preserve"> (дата звернення 06.02.2016)</w:t>
+      </w:r>
+    </w:p>
+    <w:p>
+      <w:pPr>
+        <w:pStyle w:val="a7"/>
+        <w:numPr>
+          <w:ilvl w:val="0"/>
+          <w:numId w:val="3"/>
+        </w:numPr>
+        <w:ind w:left="450"/>
+        <w:rPr>
+          <w:lang w:val="uk-UA"/>
+        </w:rPr>
+      </w:pPr>
+      <w:r>
+        <w:rPr>
+          <w:lang w:val="uk-UA"/>
+        </w:rPr>
+        <w:t>Збірник нормативних документів Національного університету “Львівська політехніка” / За ред. професора Ю.Я. Бобала. – Львів: Видавництво Львівської політехніки, 2012.</w:t>
+      </w:r>
+    </w:p>
+    <w:p>
+      <w:pPr>
+        <w:pStyle w:val="a7"/>
+        <w:numPr>
+          <w:ilvl w:val="0"/>
+          <w:numId w:val="3"/>
+        </w:numPr>
+        <w:ind w:left="450"/>
+        <w:rPr>
+          <w:lang w:val="uk-UA"/>
+        </w:rPr>
+      </w:pPr>
+      <w:r>
+        <w:rPr>
+          <w:lang w:val="uk-UA"/>
+        </w:rPr>
+        <w:t>Економічна енциклопедія: У трьох томах.Т.2/ відп. ред. С.В.Мочерний . –К.: Видавничий центр “Академія”, 2001.,</w:t>
+      </w:r>
+    </w:p>
+    <w:p>
+      <w:pPr>
+        <w:pStyle w:val="a7"/>
+        <w:numPr>
+          <w:ilvl w:val="0"/>
+          <w:numId w:val="3"/>
+        </w:numPr>
+        <w:ind w:left="450"/>
+        <w:rPr>
+          <w:lang w:val="uk-UA"/>
+        </w:rPr>
+      </w:pPr>
+      <w:r>
+        <w:rPr>
+          <w:lang w:val="uk-UA"/>
+        </w:rPr>
+        <w:t xml:space="preserve">Кузьмін О.Є., Мельник О.Г. Основи менеджменту: Підручник.- К.: “Академвидав”, 2003.-416с. (Альма-матер ). </w:t>
+      </w:r>
+    </w:p>
+    <w:p>
+      <w:pPr>
+        <w:pStyle w:val="a7"/>
+        <w:numPr>
+          <w:ilvl w:val="0"/>
+          <w:numId w:val="3"/>
+        </w:numPr>
+        <w:ind w:left="450"/>
+        <w:rPr>
+          <w:lang w:val="uk-UA"/>
+        </w:rPr>
+      </w:pPr>
+      <w:r>
+        <w:rPr>
+          <w:lang w:val="uk-UA"/>
+        </w:rPr>
+        <w:t>Кузьмін О.Є., Мельник О.Г. Теоретичні і прикладні засади менеджменту: Навчальний посібник. – 2-е вид. доп. і перероб. – Львів: Національний університет “Львівська політехніка” (Інформаційно видавничий центр “ІНТЕЛЕКТ+” інститут післядипломної освіти), “Інтелект – Захід” , 2003.</w:t>
+      </w:r>
     </w:p>
     <w:p>
       <w:pPr>
         <w:spacing w:before="0" w:after="0"/>
+        <w:rPr>
+          <w:lang w:val="uk-UA"/>
+        </w:rPr>
+      </w:pPr>
+    </w:p>
+    <w:p>
+      <w:pPr>
+        <w:spacing w:before="0" w:after="0"/>
+        <w:rPr>
+          <w:lang w:val="uk-UA"/>
+        </w:rPr>
       </w:pPr>
     </w:p>
     <w:sectPr>
@@ -26599,6 +27118,92 @@
 <file path=word/numbering.xml><?xml version="1.0" encoding="utf-8"?>
 <w:numbering xmlns:wpc="http://schemas.microsoft.com/office/word/2010/wordprocessingCanvas" xmlns:cx="http://schemas.microsoft.com/office/drawing/2014/chartex" xmlns:cx1="http://schemas.microsoft.com/office/drawing/2015/9/8/chartex" xmlns:cx2="http://schemas.microsoft.com/office/drawing/2015/10/21/chartex" xmlns:mc="http://schemas.openxmlformats.org/markup-compatibility/2006" xmlns:o="urn:schemas-microsoft-com:office:office" xmlns:r="http://schemas.openxmlformats.org/officeDocument/2006/relationships" xmlns:m="http://schemas.openxmlformats.org/officeDocument/2006/math" xmlns:v="urn:schemas-microsoft-com:vml" xmlns:wp14="http://schemas.microsoft.com/office/word/2010/wordprocessingDrawing" xmlns:wp="http://schemas.openxmlformats.org/drawingml/2006/wordprocessingDrawing" xmlns:w10="urn:schemas-microsoft-com:office:word" xmlns:w="http://schemas.openxmlformats.org/wordprocessingml/2006/main" xmlns:w14="http://schemas.microsoft.com/office/word/2010/wordml" xmlns:w15="http://schemas.microsoft.com/office/word/2012/wordml" xmlns:w16se="http://schemas.microsoft.com/office/word/2015/wordml/symex" xmlns:wpg="http://schemas.microsoft.com/office/word/2010/wordprocessingGroup" xmlns:wpi="http://schemas.microsoft.com/office/word/2010/wordprocessingInk" xmlns:wne="http://schemas.microsoft.com/office/word/2006/wordml" xmlns:wps="http://schemas.microsoft.com/office/word/2010/wordprocessingShape" mc:Ignorable="w14 w15 w16se wp14">
   <w:abstractNum w:abstractNumId="0" w15:restartNumberingAfterBreak="0">
+    <w:nsid w:val="46242699"/>
+    <w:multiLevelType w:val="hybridMultilevel"/>
+    <w:tmpl w:val="D47881D8"/>
+    <w:lvl w:ilvl="0" w:tplc="0409000F">
+      <w:start w:val="1"/>
+      <w:numFmt w:val="decimal"/>
+      <w:lvlText w:val="%1."/>
+      <w:lvlJc w:val="left"/>
+      <w:pPr>
+        <w:ind w:left="1426" w:hanging="360"/>
+      </w:pPr>
+    </w:lvl>
+    <w:lvl w:ilvl="1" w:tplc="04090019" w:tentative="1">
+      <w:start w:val="1"/>
+      <w:numFmt w:val="lowerLetter"/>
+      <w:lvlText w:val="%2."/>
+      <w:lvlJc w:val="left"/>
+      <w:pPr>
+        <w:ind w:left="2146" w:hanging="360"/>
+      </w:pPr>
+    </w:lvl>
+    <w:lvl w:ilvl="2" w:tplc="0409001B" w:tentative="1">
+      <w:start w:val="1"/>
+      <w:numFmt w:val="lowerRoman"/>
+      <w:lvlText w:val="%3."/>
+      <w:lvlJc w:val="right"/>
+      <w:pPr>
+        <w:ind w:left="2866" w:hanging="180"/>
+      </w:pPr>
+    </w:lvl>
+    <w:lvl w:ilvl="3" w:tplc="0409000F" w:tentative="1">
+      <w:start w:val="1"/>
+      <w:numFmt w:val="decimal"/>
+      <w:lvlText w:val="%4."/>
+      <w:lvlJc w:val="left"/>
+      <w:pPr>
+        <w:ind w:left="3586" w:hanging="360"/>
+      </w:pPr>
+    </w:lvl>
+    <w:lvl w:ilvl="4" w:tplc="04090019" w:tentative="1">
+      <w:start w:val="1"/>
+      <w:numFmt w:val="lowerLetter"/>
+      <w:lvlText w:val="%5."/>
+      <w:lvlJc w:val="left"/>
+      <w:pPr>
+        <w:ind w:left="4306" w:hanging="360"/>
+      </w:pPr>
+    </w:lvl>
+    <w:lvl w:ilvl="5" w:tplc="0409001B" w:tentative="1">
+      <w:start w:val="1"/>
+      <w:numFmt w:val="lowerRoman"/>
+      <w:lvlText w:val="%6."/>
+      <w:lvlJc w:val="right"/>
+      <w:pPr>
+        <w:ind w:left="5026" w:hanging="180"/>
+      </w:pPr>
+    </w:lvl>
+    <w:lvl w:ilvl="6" w:tplc="0409000F" w:tentative="1">
+      <w:start w:val="1"/>
+      <w:numFmt w:val="decimal"/>
+      <w:lvlText w:val="%7."/>
+      <w:lvlJc w:val="left"/>
+      <w:pPr>
+        <w:ind w:left="5746" w:hanging="360"/>
+      </w:pPr>
+    </w:lvl>
+    <w:lvl w:ilvl="7" w:tplc="04090019" w:tentative="1">
+      <w:start w:val="1"/>
+      <w:numFmt w:val="lowerLetter"/>
+      <w:lvlText w:val="%8."/>
+      <w:lvlJc w:val="left"/>
+      <w:pPr>
+        <w:ind w:left="6466" w:hanging="360"/>
+      </w:pPr>
+    </w:lvl>
+    <w:lvl w:ilvl="8" w:tplc="0409001B" w:tentative="1">
+      <w:start w:val="1"/>
+      <w:numFmt w:val="lowerRoman"/>
+      <w:lvlText w:val="%9."/>
+      <w:lvlJc w:val="right"/>
+      <w:pPr>
+        <w:ind w:left="7186" w:hanging="180"/>
+      </w:pPr>
+    </w:lvl>
+  </w:abstractNum>
+  <w:abstractNum w:abstractNumId="1" w15:restartNumberingAfterBreak="0">
     <w:nsid w:val="4E35004F"/>
     <w:multiLevelType w:val="hybridMultilevel"/>
     <w:tmpl w:val="A29846D8"/>
@@ -26710,7 +27315,7 @@
       </w:rPr>
     </w:lvl>
   </w:abstractNum>
-  <w:abstractNum w:abstractNumId="1" w15:restartNumberingAfterBreak="0">
+  <w:abstractNum w:abstractNumId="2" w15:restartNumberingAfterBreak="0">
     <w:nsid w:val="634051BD"/>
     <w:multiLevelType w:val="multilevel"/>
     <w:tmpl w:val="12C218C2"/>
@@ -26873,10 +27478,13 @@
     </w:lvl>
   </w:abstractNum>
   <w:num w:numId="1">
-    <w:abstractNumId w:val="0"/>
+    <w:abstractNumId w:val="1"/>
   </w:num>
   <w:num w:numId="2">
-    <w:abstractNumId w:val="1"/>
+    <w:abstractNumId w:val="2"/>
+  </w:num>
+  <w:num w:numId="3">
+    <w:abstractNumId w:val="0"/>
   </w:num>
   <w:numIdMacAtCleanup w:val="2"/>
 </w:numbering>
@@ -27509,6 +28117,7 @@
   <w:style w:type="character" w:default="1" w:styleId="a0">
     <w:name w:val="Default Paragraph Font"/>
     <w:uiPriority w:val="1"/>
+    <w:semiHidden/>
     <w:unhideWhenUsed/>
   </w:style>
   <w:style w:type="table" w:default="1" w:styleId="a1">
@@ -28228,6 +28837,18 @@
       <w:lang w:val="en-US"/>
     </w:rPr>
   </w:style>
+  <w:style w:type="character" w:styleId="afa">
+    <w:name w:val="FollowedHyperlink"/>
+    <w:basedOn w:val="a0"/>
+    <w:uiPriority w:val="99"/>
+    <w:semiHidden/>
+    <w:unhideWhenUsed/>
+    <w:rsid w:val="0069206C"/>
+    <w:rPr>
+      <w:color w:val="954F72" w:themeColor="followedHyperlink"/>
+      <w:u w:val="single"/>
+    </w:rPr>
+  </w:style>
 </w:styles>
 </file>
 
@@ -28497,7 +29118,7 @@
 </file>
 
 <file path=customXml/itemProps1.xml><?xml version="1.0" encoding="utf-8"?>
-<ds:datastoreItem xmlns:ds="http://schemas.openxmlformats.org/officeDocument/2006/customXml" ds:itemID="{B29386C0-B689-41B8-B266-95CA8440FF23}">
+<ds:datastoreItem xmlns:ds="http://schemas.openxmlformats.org/officeDocument/2006/customXml" ds:itemID="{8CC3C57C-B461-41A6-A159-A71117F9990F}">
   <ds:schemaRefs>
     <ds:schemaRef ds:uri="http://schemas.openxmlformats.org/officeDocument/2006/bibliography"/>
   </ds:schemaRefs>

</xml_diff>